<commit_message>
Mô tả Use-case Quản lý bảo hành - actor Nhân viên kỹ thuật
</commit_message>
<xml_diff>
--- a/12520034_Nguyen_Van_Canh/PhatBieuBaiToan.docx
+++ b/12520034_Nguyen_Van_Canh/PhatBieuBaiToan.docx
@@ -520,6 +520,54 @@
         </w:rPr>
         <w:t>Mỗi loại nhân viên có 1 số quyền hạn nhất định và thực hiện 1 số chức năng nhất định trong cửa hàng nên sẽ được sử dụng phần mềm với những chức năng tương ứng. Ví dụ: nhân viên kế toán sẽ được sử dụng chức năng mua , bán, nhân viên kho sử dụng các chức năng quản lý kho, nhân viên bảo hành đổi trả sản phân sử dụng chức năng về bảo hành và đổi trả.</w:t>
       </w:r>
+      <w:bookmarkStart w:id="0" w:name="_GoBack"/>
+      <w:bookmarkEnd w:id="0"/>
+    </w:p>
+    <w:p>
+      <w:pPr>
+        <w:pStyle w:val="ListParagraph"/>
+        <w:numPr>
+          <w:ilvl w:val="1"/>
+          <w:numId w:val="1"/>
+        </w:numPr>
+        <w:rPr>
+          <w:b/>
+          <w:color w:val="000000" w:themeColor="text1"/>
+          <w:szCs w:val="26"/>
+        </w:rPr>
+      </w:pPr>
+      <w:r>
+        <w:rPr>
+          <w:b/>
+          <w:color w:val="000000" w:themeColor="text1"/>
+          <w:szCs w:val="26"/>
+        </w:rPr>
+        <w:t>Lưu</w:t>
+      </w:r>
+      <w:r>
+        <w:rPr>
+          <w:b/>
+          <w:color w:val="000000" w:themeColor="text1"/>
+          <w:szCs w:val="26"/>
+        </w:rPr>
+        <w:t xml:space="preserve"> </w:t>
+      </w:r>
+      <w:r>
+        <w:rPr>
+          <w:b/>
+          <w:color w:val="000000" w:themeColor="text1"/>
+          <w:szCs w:val="26"/>
+        </w:rPr>
+        <w:t xml:space="preserve">thông tin </w:t>
+      </w:r>
+      <w:r>
+        <w:rPr>
+          <w:b/>
+          <w:color w:val="000000" w:themeColor="text1"/>
+          <w:szCs w:val="26"/>
+        </w:rPr>
+        <w:t>khách hàng</w:t>
+      </w:r>
     </w:p>
     <w:p>
       <w:pPr>
@@ -535,10 +583,86 @@
       </w:pPr>
       <w:r>
         <w:rPr>
-          <w:color w:val="FF0000"/>
-          <w:szCs w:val="26"/>
-        </w:rPr>
-        <w:t>Ghi rõ loại nhân viên</w:t>
+          <w:color w:val="000000" w:themeColor="text1"/>
+          <w:szCs w:val="26"/>
+        </w:rPr>
+        <w:t xml:space="preserve">Khách hàng tham gia mua hàng và các hành động dịch vụ ở cửa hàng như sửa chửa, cài đặt được lưu thông tin . Mỗi khách hàng chỉ có duy nhất một mã khách hàng và được xác định bằng các thông tin như họ tên, số điện thoại, số chứng minh, ngày sinh, giới tính, địa chỉ, số lần mua hàng, dạng khách hàng,... Trong lần đầu thực hiện mua hàng hoặc các dịch vụ ở cửa hàng  thông tin khách hàng sẽ được lưu lại , các lần sau này nếu khách hàng tới cửa hàng thì không cần lưu. </w:t>
+      </w:r>
+    </w:p>
+    <w:p>
+      <w:pPr>
+        <w:pStyle w:val="ListParagraph"/>
+        <w:numPr>
+          <w:ilvl w:val="0"/>
+          <w:numId w:val="4"/>
+        </w:numPr>
+        <w:rPr>
+          <w:color w:val="000000" w:themeColor="text1"/>
+          <w:szCs w:val="26"/>
+        </w:rPr>
+      </w:pPr>
+      <w:r>
+        <w:rPr>
+          <w:color w:val="000000" w:themeColor="text1"/>
+          <w:szCs w:val="26"/>
+        </w:rPr>
+        <w:t>Trong những lần mua sau lần đầu tiên thì không lưu thông tin khách hàng mà t</w:t>
+      </w:r>
+      <w:r>
+        <w:rPr>
+          <w:color w:val="000000" w:themeColor="text1"/>
+          <w:szCs w:val="26"/>
+        </w:rPr>
+        <w:t>h</w:t>
+      </w:r>
+      <w:r>
+        <w:rPr>
+          <w:color w:val="000000" w:themeColor="text1"/>
+          <w:szCs w:val="26"/>
+        </w:rPr>
+        <w:t>ay vào đó là cập nhật số lượng đơn hàng mà khách hàng đó đã mua, từ đó nếu đủ điều kiện thì khách hàng đó đượ</w:t>
+      </w:r>
+      <w:r>
+        <w:rPr>
+          <w:color w:val="000000" w:themeColor="text1"/>
+          <w:szCs w:val="26"/>
+        </w:rPr>
+        <w:t>c đổi</w:t>
+      </w:r>
+      <w:r>
+        <w:rPr>
+          <w:color w:val="000000" w:themeColor="text1"/>
+          <w:szCs w:val="26"/>
+        </w:rPr>
+        <w:t xml:space="preserve"> thành loại khách hàng tiềm năng hay khách hàng víp hay khách hàng bình thườ</w:t>
+      </w:r>
+      <w:r>
+        <w:rPr>
+          <w:color w:val="000000" w:themeColor="text1"/>
+          <w:szCs w:val="26"/>
+        </w:rPr>
+        <w:t>ng. K</w:t>
+      </w:r>
+      <w:r>
+        <w:rPr>
+          <w:color w:val="000000" w:themeColor="text1"/>
+          <w:szCs w:val="26"/>
+        </w:rPr>
+        <w:t>hách hàng có số lần mua từ 1 – 3 thì là khách hàng bình thường, 3-10 là tiềm năng, trên 10 là vip. Theo đó khi khách hàng đủ điều kiện thì loại khách hàng của khách hàng đó được thay đổi. Loại khách hàng có ảnh hưởng đến % chiết khấu hóa đơn khi khách hàng thực hiện thanh toán ở cử</w:t>
+      </w:r>
+      <w:r>
+        <w:rPr>
+          <w:color w:val="000000" w:themeColor="text1"/>
+          <w:szCs w:val="26"/>
+        </w:rPr>
+        <w:t>a hàng</w:t>
+      </w:r>
+      <w:r>
+        <w:rPr>
+          <w:color w:val="000000" w:themeColor="text1"/>
+          <w:szCs w:val="26"/>
+        </w:rPr>
+        <w:t>. Mỗi khách hàng có thể liên quan tới 1 hoặc nhiều hóa đơn mua hàng .</w:t>
       </w:r>
     </w:p>
     <w:p>
@@ -570,158 +694,6 @@
           <w:color w:val="000000" w:themeColor="text1"/>
           <w:szCs w:val="26"/>
         </w:rPr>
-        <w:t>Lưu</w:t>
-      </w:r>
-      <w:r>
-        <w:rPr>
-          <w:b/>
-          <w:color w:val="000000" w:themeColor="text1"/>
-          <w:szCs w:val="26"/>
-        </w:rPr>
-        <w:t xml:space="preserve"> </w:t>
-      </w:r>
-      <w:r>
-        <w:rPr>
-          <w:b/>
-          <w:color w:val="000000" w:themeColor="text1"/>
-          <w:szCs w:val="26"/>
-        </w:rPr>
-        <w:t xml:space="preserve">thông tin </w:t>
-      </w:r>
-      <w:r>
-        <w:rPr>
-          <w:b/>
-          <w:color w:val="000000" w:themeColor="text1"/>
-          <w:szCs w:val="26"/>
-        </w:rPr>
-        <w:t>khách hàng</w:t>
-      </w:r>
-    </w:p>
-    <w:p>
-      <w:pPr>
-        <w:pStyle w:val="ListParagraph"/>
-        <w:numPr>
-          <w:ilvl w:val="0"/>
-          <w:numId w:val="4"/>
-        </w:numPr>
-        <w:rPr>
-          <w:color w:val="000000" w:themeColor="text1"/>
-          <w:szCs w:val="26"/>
-        </w:rPr>
-      </w:pPr>
-      <w:r>
-        <w:rPr>
-          <w:color w:val="000000" w:themeColor="text1"/>
-          <w:szCs w:val="26"/>
-        </w:rPr>
-        <w:t xml:space="preserve">Khách hàng tham gia mua hàng và các hành động dịch vụ ở cửa hàng như sửa chửa, cài đặt được lưu thông tin . Mỗi khách hàng chỉ có duy nhất một mã khách hàng và được xác định bằng các thông tin như họ tên, số điện thoại, số chứng minh, ngày sinh, giới tính, địa chỉ, số lần mua hàng, dạng khách hàng,... Trong lần đầu thực hiện mua hàng hoặc các dịch vụ ở cửa hàng  thông tin khách hàng sẽ được lưu lại , các lần sau này nếu khách hàng tới cửa hàng thì không cần lưu. </w:t>
-      </w:r>
-    </w:p>
-    <w:p>
-      <w:pPr>
-        <w:pStyle w:val="ListParagraph"/>
-        <w:numPr>
-          <w:ilvl w:val="0"/>
-          <w:numId w:val="4"/>
-        </w:numPr>
-        <w:rPr>
-          <w:color w:val="000000" w:themeColor="text1"/>
-          <w:szCs w:val="26"/>
-        </w:rPr>
-      </w:pPr>
-      <w:r>
-        <w:rPr>
-          <w:color w:val="000000" w:themeColor="text1"/>
-          <w:szCs w:val="26"/>
-        </w:rPr>
-        <w:t>Trong những lần mua sau lần đầu tiên thì không lưu thông tin khách hàng mà t</w:t>
-      </w:r>
-      <w:r>
-        <w:rPr>
-          <w:color w:val="000000" w:themeColor="text1"/>
-          <w:szCs w:val="26"/>
-        </w:rPr>
-        <w:t>h</w:t>
-      </w:r>
-      <w:r>
-        <w:rPr>
-          <w:color w:val="000000" w:themeColor="text1"/>
-          <w:szCs w:val="26"/>
-        </w:rPr>
-        <w:t>ay vào đó là cập nhật số lượng đơn hàng mà khách hàng đó đã mua, từ đó nếu đủ điều kiện thì khách hàng đó đượ</w:t>
-      </w:r>
-      <w:r>
-        <w:rPr>
-          <w:color w:val="000000" w:themeColor="text1"/>
-          <w:szCs w:val="26"/>
-        </w:rPr>
-        <w:t>c đổi</w:t>
-      </w:r>
-      <w:r>
-        <w:rPr>
-          <w:color w:val="000000" w:themeColor="text1"/>
-          <w:szCs w:val="26"/>
-        </w:rPr>
-        <w:t xml:space="preserve"> thành loại khách hàng tiềm năng hay khách hàng víp hay khách hàng bình thườ</w:t>
-      </w:r>
-      <w:r>
-        <w:rPr>
-          <w:color w:val="000000" w:themeColor="text1"/>
-          <w:szCs w:val="26"/>
-        </w:rPr>
-        <w:t>ng. K</w:t>
-      </w:r>
-      <w:r>
-        <w:rPr>
-          <w:color w:val="000000" w:themeColor="text1"/>
-          <w:szCs w:val="26"/>
-        </w:rPr>
-        <w:t>hách hàng có số lần mua từ 1 – 3 thì là khách hàng bình thường, 3-10 là tiềm năng, trên 10 là vip. Theo đó khi khách hàng đủ điều kiện thì loại khách hàng của khách hàng đó được thay đổi. Loại khách hàng có ảnh hưởng đến % chiết khấu hóa đơn khi khách hàng thực hiện thanh toán ở cử</w:t>
-      </w:r>
-      <w:r>
-        <w:rPr>
-          <w:color w:val="000000" w:themeColor="text1"/>
-          <w:szCs w:val="26"/>
-        </w:rPr>
-        <w:t>a hàng</w:t>
-      </w:r>
-      <w:r>
-        <w:rPr>
-          <w:color w:val="000000" w:themeColor="text1"/>
-          <w:szCs w:val="26"/>
-        </w:rPr>
-        <w:t>. Mỗi khách hàng có thể liên quan tới 1 hoặc nhiều hóa đơn mua hàng .</w:t>
-      </w:r>
-    </w:p>
-    <w:p>
-      <w:pPr>
-        <w:pStyle w:val="ListParagraph"/>
-        <w:ind w:left="1440"/>
-        <w:rPr>
-          <w:color w:val="000000" w:themeColor="text1"/>
-          <w:szCs w:val="26"/>
-        </w:rPr>
-      </w:pPr>
-    </w:p>
-    <w:p>
-      <w:pPr>
-        <w:pStyle w:val="ListParagraph"/>
-        <w:numPr>
-          <w:ilvl w:val="1"/>
-          <w:numId w:val="1"/>
-        </w:numPr>
-        <w:rPr>
-          <w:b/>
-          <w:color w:val="000000" w:themeColor="text1"/>
-          <w:szCs w:val="26"/>
-        </w:rPr>
-      </w:pPr>
-      <w:r>
-        <w:rPr>
-          <w:b/>
-          <w:color w:val="000000" w:themeColor="text1"/>
-          <w:szCs w:val="26"/>
-        </w:rPr>
         <w:t>Quản lý bán hàng</w:t>
       </w:r>
     </w:p>
@@ -808,59 +780,52 @@
           <w:color w:val="000000" w:themeColor="text1"/>
           <w:szCs w:val="26"/>
         </w:rPr>
-        <w:t xml:space="preserve"> nhân </w:t>
-      </w:r>
-      <w:r>
-        <w:rPr>
+        <w:t xml:space="preserve"> nhân viên tiếp thị sản phẩm sẽ ghi thông tin khách hàng vào giấy và chuyển thông tin này và</w:t>
+      </w:r>
+      <w:r>
+        <w:rPr>
+          <w:color w:val="000000" w:themeColor="text1"/>
+          <w:szCs w:val="26"/>
+        </w:rPr>
+        <w:t xml:space="preserve"> k</w:t>
+      </w:r>
+      <w:r>
+        <w:rPr>
+          <w:color w:val="000000" w:themeColor="text1"/>
+          <w:szCs w:val="26"/>
+        </w:rPr>
+        <w:t xml:space="preserve">hách hàng đến quầy thu ngân để </w:t>
+      </w:r>
+      <w:r>
+        <w:rPr>
+          <w:color w:val="000000" w:themeColor="text1"/>
+          <w:szCs w:val="26"/>
+        </w:rPr>
+        <w:t xml:space="preserve">lập hóa đơn </w:t>
+      </w:r>
+      <w:r>
+        <w:rPr>
+          <w:color w:val="000000" w:themeColor="text1"/>
+          <w:szCs w:val="26"/>
+        </w:rPr>
+        <w:t>thanh toán.</w:t>
+      </w:r>
+    </w:p>
+    <w:p>
+      <w:pPr>
+        <w:ind w:left="1440"/>
+        <w:rPr>
+          <w:color w:val="000000" w:themeColor="text1"/>
+          <w:szCs w:val="26"/>
+        </w:rPr>
+      </w:pPr>
+      <w:r>
+        <w:rPr>
+          <w:b/>
           <w:color w:val="000000" w:themeColor="text1"/>
           <w:szCs w:val="26"/>
         </w:rPr>
         <w:lastRenderedPageBreak/>
-        <w:t>viên tiếp thị sản phẩm sẽ ghi thông tin khách hàng vào giấy và chuyển thông tin này và</w:t>
-      </w:r>
-      <w:r>
-        <w:rPr>
-          <w:color w:val="000000" w:themeColor="text1"/>
-          <w:szCs w:val="26"/>
-        </w:rPr>
-        <w:t xml:space="preserve"> k</w:t>
-      </w:r>
-      <w:r>
-        <w:rPr>
-          <w:color w:val="000000" w:themeColor="text1"/>
-          <w:szCs w:val="26"/>
-        </w:rPr>
-        <w:t xml:space="preserve">hách hàng đến quầy thu ngân để </w:t>
-      </w:r>
-      <w:r>
-        <w:rPr>
-          <w:color w:val="000000" w:themeColor="text1"/>
-          <w:szCs w:val="26"/>
-        </w:rPr>
-        <w:t xml:space="preserve">lập hóa đơn </w:t>
-      </w:r>
-      <w:r>
-        <w:rPr>
-          <w:color w:val="000000" w:themeColor="text1"/>
-          <w:szCs w:val="26"/>
-        </w:rPr>
-        <w:t>thanh toán.</w:t>
-      </w:r>
-    </w:p>
-    <w:p>
-      <w:pPr>
-        <w:ind w:left="1440"/>
-        <w:rPr>
-          <w:color w:val="000000" w:themeColor="text1"/>
-          <w:szCs w:val="26"/>
-        </w:rPr>
-      </w:pPr>
-      <w:r>
-        <w:rPr>
-          <w:b/>
-          <w:color w:val="000000" w:themeColor="text1"/>
-          <w:szCs w:val="26"/>
-        </w:rPr>
         <w:t>Bán</w:t>
       </w:r>
       <w:r>
@@ -956,8 +921,8 @@
         </w:rPr>
         <w:t xml:space="preserve">Đối với thanh tóan </w:t>
       </w:r>
-      <w:bookmarkStart w:id="0" w:name="OLE_LINK1"/>
-      <w:bookmarkStart w:id="1" w:name="OLE_LINK2"/>
+      <w:bookmarkStart w:id="1" w:name="OLE_LINK1"/>
+      <w:bookmarkStart w:id="2" w:name="OLE_LINK2"/>
       <w:r>
         <w:rPr>
           <w:b/>
@@ -966,8 +931,8 @@
         </w:rPr>
         <w:t>trực tiếp bằng tiền mặt</w:t>
       </w:r>
-      <w:bookmarkEnd w:id="0"/>
       <w:bookmarkEnd w:id="1"/>
+      <w:bookmarkEnd w:id="2"/>
       <w:r>
         <w:rPr>
           <w:color w:val="000000" w:themeColor="text1"/>
@@ -1207,23 +1172,23 @@
           <w:color w:val="000000" w:themeColor="text1"/>
           <w:szCs w:val="26"/>
         </w:rPr>
+        <w:t>Bước 5: Nếu kiểm duyệt thành công. Nhân viên gọi khách hàng đến nhận hàng.</w:t>
+      </w:r>
+    </w:p>
+    <w:p>
+      <w:pPr>
+        <w:ind w:left="1440"/>
+        <w:rPr>
+          <w:color w:val="000000" w:themeColor="text1"/>
+          <w:szCs w:val="26"/>
+        </w:rPr>
+      </w:pPr>
+      <w:r>
+        <w:rPr>
+          <w:color w:val="000000" w:themeColor="text1"/>
+          <w:szCs w:val="26"/>
+        </w:rPr>
         <w:lastRenderedPageBreak/>
-        <w:t>Bước 5: Nếu kiểm duyệt thành công. Nhân viên gọi khách hàng đến nhận hàng.</w:t>
-      </w:r>
-    </w:p>
-    <w:p>
-      <w:pPr>
-        <w:ind w:left="1440"/>
-        <w:rPr>
-          <w:color w:val="000000" w:themeColor="text1"/>
-          <w:szCs w:val="26"/>
-        </w:rPr>
-      </w:pPr>
-      <w:r>
-        <w:rPr>
-          <w:color w:val="000000" w:themeColor="text1"/>
-          <w:szCs w:val="26"/>
-        </w:rPr>
         <w:t xml:space="preserve">Mỗi tháng (ngày trả theo định kì), khách hàng đến trả tiền. Số tiền trả hàng tháng là như nhau và được tính bằng công thức: </w:t>
       </w:r>
     </w:p>
@@ -1644,7 +1609,6 @@
                 <w:sz w:val="26"/>
                 <w:szCs w:val="26"/>
               </w:rPr>
-              <w:lastRenderedPageBreak/>
               <w:t>Kì hạn vay</w:t>
             </w:r>
           </w:p>
@@ -1745,6 +1709,7 @@
                 <w:sz w:val="26"/>
                 <w:szCs w:val="26"/>
               </w:rPr>
+              <w:lastRenderedPageBreak/>
               <w:t>9 tháng</w:t>
             </w:r>
           </w:p>
@@ -2101,16 +2066,7 @@
           <w:sz w:val="26"/>
           <w:szCs w:val="26"/>
         </w:rPr>
-        <w:t xml:space="preserve">Khi nhận được yêu cầu xuất kho, quản lý kho sẽ lập phiếu xuất kho, phiếu xuất kho sẽ có một mã phiếu xuất kho, ngày tháng lập phiếu xuất kho, người yêu cầu xuất kho, người nhận được hàng từ kho và người lập phiếu, phiếu xuất kho có ghi rõ danh sách cách món hàng xuất ra từ kho, số lượng, đơn giá, đơn vị tính và tổng giá trị của tất cả món hàng xuất ra từ kho, thuế, và ghi chú cần thiết. Khi món hàng đó được yêu cầu phải tự xác định là kho có đủ số lượng để cung ứng cho yêu cầu hay không? Nếu không đủ số </w:t>
-      </w:r>
-      <w:r>
-        <w:rPr>
-          <w:color w:val="000000" w:themeColor="text1"/>
-          <w:sz w:val="26"/>
-          <w:szCs w:val="26"/>
-        </w:rPr>
-        <w:lastRenderedPageBreak/>
-        <w:t xml:space="preserve">lượng yêu cầu, quản lý kho sẽ thông báo cho người yêu cầu là kho hết hàng, phải chờ nhập hàng vào kho. </w:t>
+        <w:t xml:space="preserve">Khi nhận được yêu cầu xuất kho, quản lý kho sẽ lập phiếu xuất kho, phiếu xuất kho sẽ có một mã phiếu xuất kho, ngày tháng lập phiếu xuất kho, người yêu cầu xuất kho, người nhận được hàng từ kho và người lập phiếu, phiếu xuất kho có ghi rõ danh sách cách món hàng xuất ra từ kho, số lượng, đơn giá, đơn vị tính và tổng giá trị của tất cả món hàng xuất ra từ kho, thuế, và ghi chú cần thiết. Khi món hàng đó được yêu cầu phải tự xác định là kho có đủ số lượng để cung ứng cho yêu cầu hay không? Nếu không đủ số lượng yêu cầu, quản lý kho sẽ thông báo cho người yêu cầu là kho hết hàng, phải chờ nhập hàng vào kho. </w:t>
       </w:r>
     </w:p>
     <w:p>
@@ -2129,6 +2085,7 @@
           <w:sz w:val="26"/>
           <w:szCs w:val="26"/>
         </w:rPr>
+        <w:lastRenderedPageBreak/>
         <w:t xml:space="preserve">Quản lý kho sẽ tiến hành kiểm kê kho thường xuyên, hoặc hệ thống sẽ thống báo cho quản lý kho biết là những hàng nào đang ở mức báo động để tránh tình trạng trên xảy ra và hàng trong kho khi có nằm ở ngưỡng nhất định sẽ tiến hành gửi yêu cầu nhập hàng tới nhà phân phối Nhà phân phối phối sẽ tiến hành nhập hàng, lúc này, quản lý kho sẽ lập phiếu nhập kho, phiếu nhập kho sẽ có một mã phiếu nhập kho, ghi rõ ngày tháng, nhà phân phối, người nhận hàng, danh sách các món hàng nhập vào kho, số lượng từng món hàng, đơn giá, đơn vị tính, thuế và ghi chú cần thiết. </w:t>
       </w:r>
     </w:p>
@@ -2378,8 +2335,6 @@
         </w:rPr>
         <w:t>Mọi người them cái biểu mẫu hay ví dụ của các giấy tờ của cửa hàng.</w:t>
       </w:r>
-      <w:bookmarkStart w:id="2" w:name="_GoBack"/>
-      <w:bookmarkEnd w:id="2"/>
     </w:p>
     <w:p>
       <w:pPr>

</xml_diff>